<commit_message>
created the gui tutorial app
</commit_message>
<xml_diff>
--- a/Digital_Board_doc.docx
+++ b/Digital_Board_doc.docx
@@ -9,6 +9,7 @@
           <w:sz w:val="28"/>
         </w:rPr>
       </w:pPr>
+      <w:proofErr w:type="gramStart"/>
       <w:r>
         <w:rPr>
           <w:b/>
@@ -21,7 +22,28 @@
         <w:rPr>
           <w:sz w:val="28"/>
         </w:rPr>
-        <w:t>:- Create program to send data to a digital board containing Rasberry pi</w:t>
+        <w:t>:</w:t>
+      </w:r>
+      <w:proofErr w:type="gramEnd"/>
+      <w:r>
+        <w:rPr>
+          <w:sz w:val="28"/>
+        </w:rPr>
+        <w:t xml:space="preserve">- Create program to send data to a digital board containing </w:t>
+      </w:r>
+      <w:proofErr w:type="spellStart"/>
+      <w:r>
+        <w:rPr>
+          <w:sz w:val="28"/>
+        </w:rPr>
+        <w:t>Rasberry</w:t>
+      </w:r>
+      <w:proofErr w:type="spellEnd"/>
+      <w:r>
+        <w:rPr>
+          <w:sz w:val="28"/>
+        </w:rPr>
+        <w:t xml:space="preserve"> pi</w:t>
       </w:r>
     </w:p>
     <w:p>
@@ -127,7 +149,7 @@
         </w:rPr>
         <w:t xml:space="preserve"> </w:t>
       </w:r>
-      <w:hyperlink r:id="rId4" w:history="1">
+      <w:hyperlink r:id="rId5" w:history="1">
         <w:r>
           <w:rPr>
             <w:rStyle w:val="Hyperlink"/>
@@ -144,7 +166,7 @@
           <w:sz w:val="28"/>
         </w:rPr>
       </w:pPr>
-      <w:hyperlink r:id="rId5" w:history="1">
+      <w:hyperlink r:id="rId6" w:history="1">
         <w:r>
           <w:rPr>
             <w:rStyle w:val="Hyperlink"/>
@@ -257,7 +279,7 @@
       <w:pPr>
         <w:spacing w:after="0"/>
       </w:pPr>
-      <w:hyperlink r:id="rId6" w:history="1">
+      <w:hyperlink r:id="rId7" w:history="1">
         <w:r>
           <w:rPr>
             <w:rStyle w:val="Hyperlink"/>
@@ -285,7 +307,7 @@
       <w:r>
         <w:t xml:space="preserve">- </w:t>
       </w:r>
-      <w:hyperlink r:id="rId7" w:history="1">
+      <w:hyperlink r:id="rId8" w:history="1">
         <w:r>
           <w:rPr>
             <w:rStyle w:val="Hyperlink"/>
@@ -353,7 +375,15 @@
         <w:spacing w:after="0"/>
       </w:pPr>
       <w:r>
-        <w:t>Hence using json to do the job.</w:t>
+        <w:t xml:space="preserve">Hence using </w:t>
+      </w:r>
+      <w:proofErr w:type="spellStart"/>
+      <w:r>
+        <w:t>json</w:t>
+      </w:r>
+      <w:proofErr w:type="spellEnd"/>
+      <w:r>
+        <w:t xml:space="preserve"> to do the job.</w:t>
       </w:r>
     </w:p>
     <w:p>
@@ -378,21 +408,46 @@
       <w:pPr>
         <w:spacing w:after="0"/>
       </w:pPr>
-      <w:r>
-        <w:t>Json important functions :</w:t>
-      </w:r>
-    </w:p>
-    <w:p>
-      <w:pPr>
-        <w:spacing w:after="0"/>
-      </w:pPr>
-    </w:p>
-    <w:p>
-      <w:pPr>
-        <w:spacing w:after="0"/>
-      </w:pPr>
-      <w:r>
-        <w:t>Json.dumps() -- The json.dumps() function (which means “dump string,” not “dumps”) will</w:t>
+      <w:proofErr w:type="spellStart"/>
+      <w:r>
+        <w:t>Json</w:t>
+      </w:r>
+      <w:proofErr w:type="spellEnd"/>
+      <w:r>
+        <w:t xml:space="preserve"> important </w:t>
+      </w:r>
+      <w:proofErr w:type="gramStart"/>
+      <w:r>
+        <w:t>functions :</w:t>
+      </w:r>
+      <w:proofErr w:type="gramEnd"/>
+    </w:p>
+    <w:p>
+      <w:pPr>
+        <w:spacing w:after="0"/>
+      </w:pPr>
+    </w:p>
+    <w:p>
+      <w:pPr>
+        <w:spacing w:after="0"/>
+      </w:pPr>
+      <w:proofErr w:type="spellStart"/>
+      <w:r>
+        <w:t>Json.dumps</w:t>
+      </w:r>
+      <w:proofErr w:type="spellEnd"/>
+      <w:r>
+        <w:t xml:space="preserve">() -- The </w:t>
+      </w:r>
+      <w:proofErr w:type="spellStart"/>
+      <w:proofErr w:type="gramStart"/>
+      <w:r>
+        <w:t>json.dumps</w:t>
+      </w:r>
+      <w:proofErr w:type="spellEnd"/>
+      <w:proofErr w:type="gramEnd"/>
+      <w:r>
+        <w:t>() function (which means “dump string,” not “dumps”) will</w:t>
       </w:r>
     </w:p>
     <w:p>
@@ -412,16 +467,31 @@
       <w:pPr>
         <w:spacing w:after="0"/>
       </w:pPr>
-      <w:r>
-        <w:t>Json.loads() --To translate a string containing JSON data into a Python value, pass it to</w:t>
-      </w:r>
-    </w:p>
-    <w:p>
-      <w:pPr>
-        <w:spacing w:after="0"/>
-      </w:pPr>
-      <w:r>
-        <w:t>the json.loads() function. (The name means “load string,” not “loads.”)</w:t>
+      <w:proofErr w:type="spellStart"/>
+      <w:r>
+        <w:t>Json.loads</w:t>
+      </w:r>
+      <w:proofErr w:type="spellEnd"/>
+      <w:r>
+        <w:t>() --To translate a string containing JSON data into a Python value, pass it to</w:t>
+      </w:r>
+    </w:p>
+    <w:p>
+      <w:pPr>
+        <w:spacing w:after="0"/>
+      </w:pPr>
+      <w:r>
+        <w:t xml:space="preserve">the </w:t>
+      </w:r>
+      <w:proofErr w:type="spellStart"/>
+      <w:proofErr w:type="gramStart"/>
+      <w:r>
+        <w:t>json.loads</w:t>
+      </w:r>
+      <w:proofErr w:type="spellEnd"/>
+      <w:proofErr w:type="gramEnd"/>
+      <w:r>
+        <w:t>() function. (The name means “load string,” not “loads.”)</w:t>
       </w:r>
     </w:p>
     <w:p>
@@ -451,27 +521,253 @@
           <w:b/>
           <w:u w:val="single"/>
         </w:rPr>
-        <w:t>To convert .ui into .py run this command in cmd: -</w:t>
-      </w:r>
-    </w:p>
-    <w:p>
-      <w:pPr>
-        <w:spacing w:after="0"/>
+        <w:t>To convert .</w:t>
+      </w:r>
+      <w:proofErr w:type="spellStart"/>
+      <w:r>
         <w:rPr>
           <w:b/>
           <w:u w:val="single"/>
         </w:rPr>
-      </w:pPr>
+        <w:t>ui</w:t>
+      </w:r>
+      <w:proofErr w:type="spellEnd"/>
+      <w:r>
+        <w:rPr>
+          <w:b/>
+          <w:u w:val="single"/>
+        </w:rPr>
+        <w:t xml:space="preserve"> into .</w:t>
+      </w:r>
+      <w:proofErr w:type="spellStart"/>
+      <w:r>
+        <w:rPr>
+          <w:b/>
+          <w:u w:val="single"/>
+        </w:rPr>
+        <w:t>py</w:t>
+      </w:r>
+      <w:proofErr w:type="spellEnd"/>
+      <w:r>
+        <w:rPr>
+          <w:b/>
+          <w:u w:val="single"/>
+        </w:rPr>
+        <w:t xml:space="preserve"> run this command in </w:t>
+      </w:r>
+      <w:proofErr w:type="spellStart"/>
+      <w:r>
+        <w:rPr>
+          <w:b/>
+          <w:u w:val="single"/>
+        </w:rPr>
+        <w:t>cmd</w:t>
+      </w:r>
+      <w:proofErr w:type="spellEnd"/>
+      <w:r>
+        <w:rPr>
+          <w:b/>
+          <w:u w:val="single"/>
+        </w:rPr>
+        <w:t>: -</w:t>
+      </w:r>
+    </w:p>
+    <w:p>
+      <w:pPr>
+        <w:spacing w:after="0"/>
+        <w:rPr>
+          <w:b/>
+          <w:u w:val="single"/>
+        </w:rPr>
+      </w:pPr>
+    </w:p>
+    <w:p>
+      <w:pPr>
+        <w:spacing w:after="0"/>
+      </w:pPr>
+      <w:r>
+        <w:t xml:space="preserve">Pyuic5 –x </w:t>
+      </w:r>
+      <w:proofErr w:type="spellStart"/>
+      <w:r>
+        <w:t>filename.ui</w:t>
+      </w:r>
+      <w:proofErr w:type="spellEnd"/>
+      <w:r>
+        <w:t xml:space="preserve"> -</w:t>
+      </w:r>
+      <w:r>
+        <w:t>o outputFileName.py</w:t>
+      </w:r>
+    </w:p>
+    <w:p>
+      <w:pPr>
+        <w:spacing w:after="0"/>
+      </w:pPr>
+    </w:p>
+    <w:p>
+      <w:pPr>
+        <w:spacing w:after="0"/>
+        <w:rPr>
+          <w:b/>
+          <w:sz w:val="24"/>
+        </w:rPr>
+      </w:pPr>
+      <w:r>
+        <w:rPr>
+          <w:b/>
+          <w:sz w:val="24"/>
+        </w:rPr>
+        <w:t>Successfully tested the client and server backend code on raspberry pi on 7/10/19</w:t>
+      </w:r>
+    </w:p>
+    <w:p>
+      <w:pPr>
+        <w:spacing w:after="0"/>
+      </w:pPr>
+    </w:p>
+    <w:p>
+      <w:pPr>
+        <w:spacing w:after="0"/>
+      </w:pPr>
+    </w:p>
+    <w:p>
+      <w:pPr>
+        <w:pStyle w:val="Title"/>
+      </w:pPr>
+      <w:r>
+        <w:t xml:space="preserve">Part 2 of </w:t>
+      </w:r>
+      <w:proofErr w:type="gramStart"/>
+      <w:r>
+        <w:t>Project :</w:t>
+      </w:r>
+      <w:proofErr w:type="gramEnd"/>
+      <w:r>
+        <w:t>-  Making of the GUI</w:t>
+      </w:r>
+    </w:p>
+    <w:p/>
+    <w:p/>
+    <w:p>
+      <w:r>
+        <w:t xml:space="preserve">For making the GUI following link was </w:t>
+      </w:r>
+      <w:proofErr w:type="gramStart"/>
+      <w:r>
+        <w:t>used :</w:t>
+      </w:r>
+      <w:proofErr w:type="gramEnd"/>
+    </w:p>
+    <w:p>
+      <w:hyperlink r:id="rId9" w:history="1">
+        <w:r>
+          <w:rPr>
+            <w:rStyle w:val="Hyperlink"/>
+          </w:rPr>
+          <w:t>http://www.science.smith.edu/dftwiki/index.php/PyQt5_Tutorial:_A_Window_Application_with_File_IO</w:t>
+        </w:r>
+      </w:hyperlink>
+    </w:p>
+    <w:p/>
+    <w:p>
+      <w:r>
+        <w:t>Steps –</w:t>
+      </w:r>
+    </w:p>
+    <w:p>
+      <w:pPr>
+        <w:pStyle w:val="ListParagraph"/>
+        <w:numPr>
+          <w:ilvl w:val="0"/>
+          <w:numId w:val="1"/>
+        </w:numPr>
+      </w:pPr>
+      <w:r>
+        <w:t>Uses Designer app shipped with PyQt5 to create the GUI using drag and drop mechanism.</w:t>
+      </w:r>
+    </w:p>
+    <w:p>
+      <w:pPr>
+        <w:pStyle w:val="ListParagraph"/>
+        <w:numPr>
+          <w:ilvl w:val="0"/>
+          <w:numId w:val="1"/>
+        </w:numPr>
+      </w:pPr>
+      <w:r>
+        <w:t>Connect the button, texts and labels in the GUI to the slots.</w:t>
+      </w:r>
+    </w:p>
+    <w:p>
+      <w:pPr>
+        <w:pStyle w:val="ListParagraph"/>
+        <w:numPr>
+          <w:ilvl w:val="0"/>
+          <w:numId w:val="1"/>
+        </w:numPr>
+      </w:pPr>
+      <w:r>
+        <w:t>Designer will create a .</w:t>
+      </w:r>
+      <w:proofErr w:type="spellStart"/>
+      <w:r>
+        <w:t>ui</w:t>
+      </w:r>
+      <w:proofErr w:type="spellEnd"/>
+      <w:r>
+        <w:t xml:space="preserve"> file</w:t>
+      </w:r>
       <w:bookmarkStart w:id="0" w:name="_GoBack"/>
       <w:bookmarkEnd w:id="0"/>
-    </w:p>
-    <w:p>
-      <w:pPr>
-        <w:spacing w:after="0"/>
-      </w:pPr>
-      <w:r>
-        <w:t>Pyuic5 –x filename.ui –o outputFileName.py</w:t>
-      </w:r>
+      <w:r>
+        <w:t>, convert it using the above command to a .</w:t>
+      </w:r>
+      <w:proofErr w:type="spellStart"/>
+      <w:r>
+        <w:t>py</w:t>
+      </w:r>
+      <w:proofErr w:type="spellEnd"/>
+      <w:r>
+        <w:t xml:space="preserve"> file.</w:t>
+      </w:r>
+    </w:p>
+    <w:p>
+      <w:pPr>
+        <w:pStyle w:val="ListParagraph"/>
+        <w:numPr>
+          <w:ilvl w:val="0"/>
+          <w:numId w:val="1"/>
+        </w:numPr>
+      </w:pPr>
+      <w:r>
+        <w:t>Edit the .</w:t>
+      </w:r>
+      <w:proofErr w:type="spellStart"/>
+      <w:r>
+        <w:t>py</w:t>
+      </w:r>
+      <w:proofErr w:type="spellEnd"/>
+      <w:r>
+        <w:t xml:space="preserve"> file so that it contains functions for the slots.</w:t>
+      </w:r>
+    </w:p>
+    <w:p>
+      <w:pPr>
+        <w:pStyle w:val="ListParagraph"/>
+        <w:numPr>
+          <w:ilvl w:val="0"/>
+          <w:numId w:val="1"/>
+        </w:numPr>
+      </w:pPr>
+      <w:r>
+        <w:t>Use Model-View-Presenter architecture to connect the GUI with the backend.</w:t>
+      </w:r>
+    </w:p>
+    <w:p>
+      <w:pPr>
+        <w:spacing w:after="0"/>
+      </w:pPr>
     </w:p>
     <w:p>
       <w:pPr>
@@ -486,6 +782,103 @@
     </w:sectPr>
   </w:body>
 </w:document>
+</file>
+
+<file path=word/numbering.xml><?xml version="1.0" encoding="utf-8"?>
+<w:numbering xmlns:wpc="http://schemas.microsoft.com/office/word/2010/wordprocessingCanvas" xmlns:cx="http://schemas.microsoft.com/office/drawing/2014/chartex" xmlns:mc="http://schemas.openxmlformats.org/markup-compatibility/2006" xmlns:o="urn:schemas-microsoft-com:office:office" xmlns:r="http://schemas.openxmlformats.org/officeDocument/2006/relationships" xmlns:m="http://schemas.openxmlformats.org/officeDocument/2006/math" xmlns:v="urn:schemas-microsoft-com:vml" xmlns:wp14="http://schemas.microsoft.com/office/word/2010/wordprocessingDrawing" xmlns:wp="http://schemas.openxmlformats.org/drawingml/2006/wordprocessingDrawing" xmlns:w10="urn:schemas-microsoft-com:office:word" xmlns:w="http://schemas.openxmlformats.org/wordprocessingml/2006/main" xmlns:w14="http://schemas.microsoft.com/office/word/2010/wordml" xmlns:w15="http://schemas.microsoft.com/office/word/2012/wordml" xmlns:w16se="http://schemas.microsoft.com/office/word/2015/wordml/symex" xmlns:wpg="http://schemas.microsoft.com/office/word/2010/wordprocessingGroup" xmlns:wpi="http://schemas.microsoft.com/office/word/2010/wordprocessingInk" xmlns:wne="http://schemas.microsoft.com/office/word/2006/wordml" xmlns:wps="http://schemas.microsoft.com/office/word/2010/wordprocessingShape" mc:Ignorable="w14 w15 w16se wp14">
+  <w:abstractNum w:abstractNumId="0" w15:restartNumberingAfterBreak="0">
+    <w:nsid w:val="5AF23E67"/>
+    <w:multiLevelType w:val="hybridMultilevel"/>
+    <w:tmpl w:val="96D87182"/>
+    <w:lvl w:ilvl="0" w:tplc="4009000F">
+      <w:start w:val="1"/>
+      <w:numFmt w:val="decimal"/>
+      <w:lvlText w:val="%1."/>
+      <w:lvlJc w:val="left"/>
+      <w:pPr>
+        <w:ind w:left="720" w:hanging="360"/>
+      </w:pPr>
+      <w:rPr>
+        <w:rFonts w:hint="default"/>
+      </w:rPr>
+    </w:lvl>
+    <w:lvl w:ilvl="1" w:tplc="40090019" w:tentative="1">
+      <w:start w:val="1"/>
+      <w:numFmt w:val="lowerLetter"/>
+      <w:lvlText w:val="%2."/>
+      <w:lvlJc w:val="left"/>
+      <w:pPr>
+        <w:ind w:left="1440" w:hanging="360"/>
+      </w:pPr>
+    </w:lvl>
+    <w:lvl w:ilvl="2" w:tplc="4009001B" w:tentative="1">
+      <w:start w:val="1"/>
+      <w:numFmt w:val="lowerRoman"/>
+      <w:lvlText w:val="%3."/>
+      <w:lvlJc w:val="right"/>
+      <w:pPr>
+        <w:ind w:left="2160" w:hanging="180"/>
+      </w:pPr>
+    </w:lvl>
+    <w:lvl w:ilvl="3" w:tplc="4009000F" w:tentative="1">
+      <w:start w:val="1"/>
+      <w:numFmt w:val="decimal"/>
+      <w:lvlText w:val="%4."/>
+      <w:lvlJc w:val="left"/>
+      <w:pPr>
+        <w:ind w:left="2880" w:hanging="360"/>
+      </w:pPr>
+    </w:lvl>
+    <w:lvl w:ilvl="4" w:tplc="40090019" w:tentative="1">
+      <w:start w:val="1"/>
+      <w:numFmt w:val="lowerLetter"/>
+      <w:lvlText w:val="%5."/>
+      <w:lvlJc w:val="left"/>
+      <w:pPr>
+        <w:ind w:left="3600" w:hanging="360"/>
+      </w:pPr>
+    </w:lvl>
+    <w:lvl w:ilvl="5" w:tplc="4009001B" w:tentative="1">
+      <w:start w:val="1"/>
+      <w:numFmt w:val="lowerRoman"/>
+      <w:lvlText w:val="%6."/>
+      <w:lvlJc w:val="right"/>
+      <w:pPr>
+        <w:ind w:left="4320" w:hanging="180"/>
+      </w:pPr>
+    </w:lvl>
+    <w:lvl w:ilvl="6" w:tplc="4009000F" w:tentative="1">
+      <w:start w:val="1"/>
+      <w:numFmt w:val="decimal"/>
+      <w:lvlText w:val="%7."/>
+      <w:lvlJc w:val="left"/>
+      <w:pPr>
+        <w:ind w:left="5040" w:hanging="360"/>
+      </w:pPr>
+    </w:lvl>
+    <w:lvl w:ilvl="7" w:tplc="40090019" w:tentative="1">
+      <w:start w:val="1"/>
+      <w:numFmt w:val="lowerLetter"/>
+      <w:lvlText w:val="%8."/>
+      <w:lvlJc w:val="left"/>
+      <w:pPr>
+        <w:ind w:left="5760" w:hanging="360"/>
+      </w:pPr>
+    </w:lvl>
+    <w:lvl w:ilvl="8" w:tplc="4009001B" w:tentative="1">
+      <w:start w:val="1"/>
+      <w:numFmt w:val="lowerRoman"/>
+      <w:lvlText w:val="%9."/>
+      <w:lvlJc w:val="right"/>
+      <w:pPr>
+        <w:ind w:left="6480" w:hanging="180"/>
+      </w:pPr>
+    </w:lvl>
+  </w:abstractNum>
+  <w:num w:numId="1">
+    <w:abstractNumId w:val="0"/>
+  </w:num>
+</w:numbering>
 </file>
 
 <file path=word/styles.xml><?xml version="1.0" encoding="utf-8"?>
@@ -913,13 +1306,57 @@
     <w:name w:val="Hyperlink"/>
     <w:basedOn w:val="DefaultParagraphFont"/>
     <w:uiPriority w:val="99"/>
-    <w:semiHidden/>
     <w:unhideWhenUsed/>
     <w:rsid w:val="00C10AA5"/>
     <w:rPr>
       <w:color w:val="0000FF"/>
       <w:u w:val="single"/>
     </w:rPr>
+  </w:style>
+  <w:style w:type="paragraph" w:styleId="Title">
+    <w:name w:val="Title"/>
+    <w:basedOn w:val="Normal"/>
+    <w:next w:val="Normal"/>
+    <w:link w:val="TitleChar"/>
+    <w:uiPriority w:val="10"/>
+    <w:qFormat/>
+    <w:rsid w:val="00540BA2"/>
+    <w:pPr>
+      <w:spacing w:after="0" w:line="240" w:lineRule="auto"/>
+      <w:contextualSpacing/>
+    </w:pPr>
+    <w:rPr>
+      <w:rFonts w:asciiTheme="majorHAnsi" w:eastAsiaTheme="majorEastAsia" w:hAnsiTheme="majorHAnsi" w:cstheme="majorBidi"/>
+      <w:spacing w:val="-10"/>
+      <w:kern w:val="28"/>
+      <w:sz w:val="56"/>
+      <w:szCs w:val="56"/>
+    </w:rPr>
+  </w:style>
+  <w:style w:type="character" w:customStyle="1" w:styleId="TitleChar">
+    <w:name w:val="Title Char"/>
+    <w:basedOn w:val="DefaultParagraphFont"/>
+    <w:link w:val="Title"/>
+    <w:uiPriority w:val="10"/>
+    <w:rsid w:val="00540BA2"/>
+    <w:rPr>
+      <w:rFonts w:asciiTheme="majorHAnsi" w:eastAsiaTheme="majorEastAsia" w:hAnsiTheme="majorHAnsi" w:cstheme="majorBidi"/>
+      <w:spacing w:val="-10"/>
+      <w:kern w:val="28"/>
+      <w:sz w:val="56"/>
+      <w:szCs w:val="56"/>
+    </w:rPr>
+  </w:style>
+  <w:style w:type="paragraph" w:styleId="ListParagraph">
+    <w:name w:val="List Paragraph"/>
+    <w:basedOn w:val="Normal"/>
+    <w:uiPriority w:val="34"/>
+    <w:qFormat/>
+    <w:rsid w:val="00540BA2"/>
+    <w:pPr>
+      <w:ind w:left="720"/>
+      <w:contextualSpacing/>
+    </w:pPr>
   </w:style>
 </w:styles>
 </file>

</xml_diff>